<commit_message>
update Android C# Java and Smart contract node tutorials (with KNS version)
</commit_message>
<xml_diff>
--- a/etc/doc/en/API_C_Sharp.docx
+++ b/etc/doc/en/API_C_Sharp.docx
@@ -244,34 +244,59 @@
         <w:pStyle w:val="console"/>
         <w:rPr>
           <w:rFonts w:ascii="Open Sans" w:hAnsi="Open Sans" w:cs="Open Sans" w:hint="eastAsia"/>
-          <w:color w:val="1B1B1B"/>
-          <w:spacing w:val="-1"/>
-          <w:sz w:val="18"/>
-          <w:szCs w:val="18"/>
-          <w:shd w:val="clear" w:color="auto" w:fill="E9E9E9"/>
-          <w:lang w:val="en-GB"/>
-        </w:rPr>
-      </w:pPr>
-      <w:r>
-        <w:rPr>
-          <w:rFonts w:ascii="Open Sans" w:hAnsi="Open Sans" w:cs="Open Sans"/>
-          <w:sz w:val="18"/>
-          <w:szCs w:val="18"/>
-          <w:lang w:val="en-US"/>
-        </w:rPr>
-        <w:t>NotariesList=</w:t>
-      </w:r>
-      <w:r>
-        <w:rPr>
-          <w:rFonts w:ascii="Open Sans" w:hAnsi="Open Sans" w:cs="Open Sans"/>
-          <w:color w:val="1B1B1B"/>
-          <w:spacing w:val="-1"/>
-          <w:sz w:val="18"/>
-          <w:szCs w:val="18"/>
-          <w:shd w:val="clear" w:color="auto" w:fill="E9E9E9"/>
-          <w:lang w:val="en-US"/>
-        </w:rPr>
-        <w:t>167.86.103.31:8080,5.189.168.49:8080,173.212.229.88:8080,62.171.153.36:8080,167.86.124.188:8080</w:t>
+          <w:sz w:val="18"/>
+          <w:szCs w:val="18"/>
+          <w:lang w:val="en-US"/>
+        </w:rPr>
+      </w:pPr>
+      <w:r>
+        <w:rPr>
+          <w:rFonts w:ascii="Open Sans" w:hAnsi="Open Sans" w:cs="Open Sans"/>
+          <w:sz w:val="18"/>
+          <w:szCs w:val="18"/>
+          <w:lang w:val="en-US"/>
+        </w:rPr>
+        <w:t>FILES_PATH=/home/</w:t>
+      </w:r>
+      <w:r>
+        <w:rPr>
+          <w:rFonts w:ascii="Open Sans" w:hAnsi="Open Sans" w:cs="Open Sans"/>
+          <w:color w:val="AAAAAA"/>
+          <w:sz w:val="18"/>
+          <w:szCs w:val="18"/>
+          <w:u w:val="single"/>
+          <w:lang w:val="en-US"/>
+        </w:rPr>
+        <w:t>rcs</w:t>
+      </w:r>
+      <w:r>
+        <w:rPr>
+          <w:rFonts w:ascii="Open Sans" w:hAnsi="Open Sans" w:cs="Open Sans"/>
+          <w:sz w:val="18"/>
+          <w:szCs w:val="18"/>
+          <w:lang w:val="en-US"/>
+        </w:rPr>
+        <w:t>/</w:t>
+      </w:r>
+      <w:r>
+        <w:rPr>
+          <w:rFonts w:ascii="Open Sans" w:hAnsi="Open Sans" w:cs="Open Sans"/>
+          <w:color w:val="AAAAAA"/>
+          <w:sz w:val="18"/>
+          <w:szCs w:val="18"/>
+          <w:u w:val="single"/>
+          <w:lang w:val="en-US"/>
+        </w:rPr>
+        <w:t>jit</w:t>
+      </w:r>
+      <w:r>
+        <w:rPr>
+          <w:rFonts w:ascii="Open Sans" w:hAnsi="Open Sans" w:cs="Open Sans"/>
+          <w:sz w:val="18"/>
+          <w:szCs w:val="18"/>
+          <w:lang w:val="en-US"/>
+        </w:rPr>
+        <w:t>/KalimaCSharpExample</w:t>
       </w:r>
     </w:p>
     <w:p>
@@ -291,53 +316,33 @@
           <w:szCs w:val="18"/>
           <w:lang w:val="en-US"/>
         </w:rPr>
-        <w:t>FILES_PATH=/home/</w:t>
-      </w:r>
-      <w:r>
-        <w:rPr>
-          <w:rFonts w:ascii="Open Sans" w:hAnsi="Open Sans" w:cs="Open Sans"/>
-          <w:color w:val="AAAAAA"/>
-          <w:sz w:val="18"/>
-          <w:szCs w:val="18"/>
-          <w:u w:val="single"/>
-          <w:lang w:val="en-US"/>
-        </w:rPr>
-        <w:t>rcs</w:t>
-      </w:r>
-      <w:r>
-        <w:rPr>
-          <w:rFonts w:ascii="Open Sans" w:hAnsi="Open Sans" w:cs="Open Sans"/>
-          <w:sz w:val="18"/>
-          <w:szCs w:val="18"/>
-          <w:lang w:val="en-US"/>
-        </w:rPr>
-        <w:t>/</w:t>
-      </w:r>
-      <w:r>
-        <w:rPr>
-          <w:rFonts w:ascii="Open Sans" w:hAnsi="Open Sans" w:cs="Open Sans"/>
-          <w:color w:val="AAAAAA"/>
-          <w:sz w:val="18"/>
-          <w:szCs w:val="18"/>
-          <w:u w:val="single"/>
-          <w:lang w:val="en-US"/>
-        </w:rPr>
-        <w:t>jit</w:t>
-      </w:r>
-      <w:r>
-        <w:rPr>
-          <w:rFonts w:ascii="Open Sans" w:hAnsi="Open Sans" w:cs="Open Sans"/>
-          <w:sz w:val="18"/>
-          <w:szCs w:val="18"/>
-          <w:lang w:val="en-US"/>
-        </w:rPr>
-        <w:t>/KalimaCSharpExample</w:t>
+        <w:t># CHANGE IT</w:t>
       </w:r>
     </w:p>
     <w:p>
       <w:pPr>
         <w:pStyle w:val="console"/>
         <w:rPr>
+          <w:rFonts w:ascii="Open Sans" w:hAnsi="Open Sans" w:cs="Open Sans"/>
+          <w:sz w:val="18"/>
+          <w:szCs w:val="18"/>
+          <w:lang w:val="en-US"/>
+        </w:rPr>
+      </w:pPr>
+      <w:r>
+        <w:rPr>
+          <w:rFonts w:ascii="Open Sans" w:hAnsi="Open Sans" w:cs="Open Sans"/>
+          <w:sz w:val="18"/>
+          <w:szCs w:val="18"/>
+          <w:lang w:val="en-US"/>
+        </w:rPr>
+        <w:t>SerialId=CSharpExample</w:t>
+      </w:r>
+    </w:p>
+    <w:p>
+      <w:pPr>
+        <w:pStyle w:val="console"/>
+        <w:rPr>
           <w:rFonts w:ascii="Open Sans" w:hAnsi="Open Sans" w:cs="Open Sans" w:hint="eastAsia"/>
           <w:sz w:val="18"/>
           <w:szCs w:val="18"/>
@@ -351,7 +356,7 @@
           <w:szCs w:val="18"/>
           <w:lang w:val="en-US"/>
         </w:rPr>
-        <w:t># CHANGE IT</w:t>
+        <w:t>KNS_URL=http://207.180.247.65:9090</w:t>
       </w:r>
     </w:p>
     <w:p>
@@ -371,7 +376,7 @@
           <w:szCs w:val="18"/>
           <w:lang w:val="en-US"/>
         </w:rPr>
-        <w:t>SerialId=CSharpExample</w:t>
+        <w:t>PRIVACHAIN=org.kalima.tuto</w:t>
       </w:r>
     </w:p>
     <w:p>
@@ -411,7 +416,7 @@
           <w:rFonts w:ascii="Open Sans" w:hAnsi="Open Sans" w:cs="Open Sans"/>
           <w:lang w:val="en-US"/>
         </w:rPr>
-        <w:t>NotariesList: This parameter allows you to define the list of Master Nodes on which we want to connect our node. The list above allows you to connect to the blockchain dedicated to tutorials.</w:t>
+        <w:t xml:space="preserve">FILES_PATH: Specifies the folder in which the files necessary for the operation of the node will be stored. In particular, you will find the logs of the application. </w:t>
       </w:r>
     </w:p>
     <w:p>
@@ -431,7 +436,32 @@
           <w:rFonts w:ascii="Open Sans" w:hAnsi="Open Sans" w:cs="Open Sans"/>
           <w:lang w:val="en-US"/>
         </w:rPr>
-        <w:t xml:space="preserve">FILES_PATH: Specifies the folder in which the files necessary for the operation of the node will be stored. In particular, you will find the logs of the application. </w:t>
+        <w:t xml:space="preserve">SerialId: For the connection to succeed, your node must be authorized on the blockchain. To initiate the connection, a Kalima administrator must create a temporary authorization (valid for 5 minutes). This temporary authorization is done through the SerialId. One can allow a node on a list of addresses, read or write. The node will therefore have access to transactions from all addresses on which it is allowed to read or write, but it will be able to create new transactions only on the addresses on which it is authorized to write and to obtain a serialId, </w:t>
+      </w:r>
+      <w:r>
+        <w:rPr>
+          <w:rFonts w:ascii="Open Sans" w:hAnsi="Open Sans" w:cs="Open Sans"/>
+          <w:lang w:val="en-US"/>
+        </w:rPr>
+        <w:lastRenderedPageBreak/>
+        <w:t xml:space="preserve">please contact one of our administrators (jerome.delaire@kalima.io, </w:t>
+      </w:r>
+      <w:hyperlink r:id="rId5" w:history="1">
+        <w:r>
+          <w:rPr>
+            <w:rStyle w:val="Lienhypertexte"/>
+            <w:rFonts w:ascii="Open Sans" w:hAnsi="Open Sans" w:cs="Open Sans"/>
+            <w:lang w:val="en-US"/>
+          </w:rPr>
+          <w:t>tristan.souillard@kalima.io</w:t>
+        </w:r>
+      </w:hyperlink>
+      <w:r>
+        <w:rPr>
+          <w:rFonts w:ascii="Open Sans" w:hAnsi="Open Sans" w:cs="Open Sans"/>
+          <w:lang w:val="en-US"/>
+        </w:rPr>
+        <w:t>)</w:t>
       </w:r>
     </w:p>
     <w:p>
@@ -451,15 +481,7 @@
           <w:rFonts w:ascii="Open Sans" w:hAnsi="Open Sans" w:cs="Open Sans"/>
           <w:lang w:val="en-US"/>
         </w:rPr>
-        <w:t xml:space="preserve">SerialId: For the connection to succeed, your node must be authorized on the blockchain. To initiate the connection, a Kalima administrator must create a temporary authorization (valid for 5 minutes). This temporary authorization is done through the SerialId. One can allow a node on a list of addresses, read or write. The node will therefore have access to transactions from all addresses on </w:t>
-      </w:r>
-      <w:r>
-        <w:rPr>
-          <w:rFonts w:ascii="Open Sans" w:hAnsi="Open Sans" w:cs="Open Sans"/>
-          <w:lang w:val="en-US"/>
-        </w:rPr>
-        <w:lastRenderedPageBreak/>
-        <w:t>which it is allowed to read or write, but it will be able to create new transactions only on the addresses on which it is authorized to write and to obtain a serialId, please contact one of our administrators (jerome.delaire@kalima.io, tristan.souillard@kalima.io)</w:t>
+        <w:t>PRIVACHAIN: The name of the privachain on which you want to connect your node. For tutorials: org.kalima.tuto</w:t>
       </w:r>
     </w:p>
     <w:p>
@@ -8428,7 +8450,6 @@
         <w:pStyle w:val="code"/>
         <w:rPr>
           <w:highlight w:val="white"/>
-          <w:lang w:val="fr-FR"/>
         </w:rPr>
       </w:pPr>
       <w:r>
@@ -8452,7 +8473,6 @@
       <w:r>
         <w:rPr>
           <w:highlight w:val="white"/>
-          <w:lang w:val="fr-FR"/>
         </w:rPr>
         <w:t>Environment</w:t>
       </w:r>
@@ -8462,14 +8482,12 @@
           <w:bCs/>
           <w:color w:val="000080"/>
           <w:highlight w:val="white"/>
-          <w:lang w:val="fr-FR"/>
         </w:rPr>
         <w:t>.</w:t>
       </w:r>
       <w:r>
         <w:rPr>
           <w:highlight w:val="white"/>
-          <w:lang w:val="fr-FR"/>
         </w:rPr>
         <w:t>Exit</w:t>
       </w:r>
@@ -8479,7 +8497,6 @@
           <w:bCs/>
           <w:color w:val="000080"/>
           <w:highlight w:val="white"/>
-          <w:lang w:val="fr-FR"/>
         </w:rPr>
         <w:t>(</w:t>
       </w:r>
@@ -8487,7 +8504,6 @@
         <w:rPr>
           <w:color w:val="FF8000"/>
           <w:highlight w:val="white"/>
-          <w:lang w:val="fr-FR"/>
         </w:rPr>
         <w:t>0</w:t>
       </w:r>
@@ -8497,7 +8513,6 @@
           <w:bCs/>
           <w:color w:val="000080"/>
           <w:highlight w:val="white"/>
-          <w:lang w:val="fr-FR"/>
         </w:rPr>
         <w:t>);</w:t>
       </w:r>
@@ -8507,20 +8522,17 @@
         <w:pStyle w:val="code"/>
         <w:rPr>
           <w:highlight w:val="white"/>
-          <w:lang w:val="fr-FR"/>
-        </w:rPr>
-      </w:pPr>
-      <w:r>
-        <w:rPr>
-          <w:highlight w:val="white"/>
-          <w:lang w:val="fr-FR"/>
+        </w:rPr>
+      </w:pPr>
+      <w:r>
+        <w:rPr>
+          <w:highlight w:val="white"/>
         </w:rPr>
         <w:tab/>
       </w:r>
       <w:r>
         <w:rPr>
           <w:highlight w:val="white"/>
-          <w:lang w:val="fr-FR"/>
         </w:rPr>
         <w:tab/>
       </w:r>
@@ -8530,7 +8542,6 @@
           <w:bCs/>
           <w:color w:val="000080"/>
           <w:highlight w:val="white"/>
-          <w:lang w:val="fr-FR"/>
         </w:rPr>
         <w:t>}</w:t>
       </w:r>
@@ -8540,13 +8551,11 @@
         <w:pStyle w:val="code"/>
         <w:rPr>
           <w:highlight w:val="white"/>
-          <w:lang w:val="fr-FR"/>
-        </w:rPr>
-      </w:pPr>
-      <w:r>
-        <w:rPr>
-          <w:highlight w:val="white"/>
-          <w:lang w:val="fr-FR"/>
+        </w:rPr>
+      </w:pPr>
+      <w:r>
+        <w:rPr>
+          <w:highlight w:val="white"/>
         </w:rPr>
         <w:t xml:space="preserve">    </w:t>
       </w:r>
@@ -8556,7 +8565,6 @@
           <w:bCs/>
           <w:color w:val="000080"/>
           <w:highlight w:val="white"/>
-          <w:lang w:val="fr-FR"/>
         </w:rPr>
         <w:t>}</w:t>
       </w:r>
@@ -8569,16 +8577,14 @@
           <w:bCs/>
           <w:color w:val="000080"/>
           <w:highlight w:val="white"/>
-          <w:lang w:val="fr-FR"/>
-        </w:rPr>
-      </w:pPr>
-      <w:r>
-        <w:rPr>
-          <w:b/>
-          <w:bCs/>
-          <w:color w:val="000080"/>
-          <w:highlight w:val="white"/>
-          <w:lang w:val="fr-FR"/>
+        </w:rPr>
+      </w:pPr>
+      <w:r>
+        <w:rPr>
+          <w:b/>
+          <w:bCs/>
+          <w:color w:val="000080"/>
+          <w:highlight w:val="white"/>
         </w:rPr>
         <w:t>}</w:t>
       </w:r>
@@ -8591,12 +8597,12 @@
         <w:adjustRightInd w:val="0"/>
         <w:spacing w:after="0" w:line="240" w:lineRule="auto"/>
         <w:rPr>
-          <w:rFonts w:ascii="Courier New" w:hAnsi="Courier New" w:cs="Courier New" w:hint="eastAsia"/>
+          <w:rFonts w:ascii="Courier New" w:hAnsi="Courier New" w:cs="Courier New"/>
           <w:color w:val="000000"/>
           <w:sz w:val="20"/>
           <w:szCs w:val="20"/>
           <w:highlight w:val="white"/>
-          <w:lang w:val="fr-FR"/>
+          <w:lang w:val="en-US"/>
         </w:rPr>
       </w:pPr>
     </w:p>
@@ -9792,7 +9798,6 @@
     </w:pPr>
     <w:rPr>
       <w:rFonts w:cs="Lohit Devanagari"/>
-      <w:lang/>
     </w:rPr>
   </w:style>
   <w:style w:type="paragraph" w:customStyle="1" w:styleId="console">
@@ -9865,6 +9870,29 @@
       <w:color w:val="000000"/>
       <w:szCs w:val="20"/>
       <w:lang w:val="en-US"/>
+    </w:rPr>
+  </w:style>
+  <w:style w:type="character" w:styleId="Lienhypertexte">
+    <w:name w:val="Hyperlink"/>
+    <w:basedOn w:val="Policepardfaut"/>
+    <w:uiPriority w:val="99"/>
+    <w:unhideWhenUsed/>
+    <w:rsid w:val="003B2700"/>
+    <w:rPr>
+      <w:color w:val="0563C1" w:themeColor="hyperlink"/>
+      <w:u w:val="single"/>
+    </w:rPr>
+  </w:style>
+  <w:style w:type="character" w:styleId="Mentionnonrsolue">
+    <w:name w:val="Unresolved Mention"/>
+    <w:basedOn w:val="Policepardfaut"/>
+    <w:uiPriority w:val="99"/>
+    <w:semiHidden/>
+    <w:unhideWhenUsed/>
+    <w:rsid w:val="003B2700"/>
+    <w:rPr>
+      <w:color w:val="605E5C"/>
+      <w:shd w:val="clear" w:color="auto" w:fill="E1DFDD"/>
     </w:rPr>
   </w:style>
 </w:styles>

</xml_diff>